<commit_message>
Revise Hawaii and Manuscript
Revise Hawaii to reduce HeatPlot to show top 10; revise manuscript based on Cory's comments, update supplement.
</commit_message>
<xml_diff>
--- a/manuscript/manuscript.docx
+++ b/manuscript/manuscript.docx
@@ -253,7 +253,7 @@
         <w:pStyle w:val="Date"/>
       </w:pPr>
       <w:r>
-        <w:t xml:space="preserve">8/15/23</w:t>
+        <w:t xml:space="preserve">2023-08-28</w:t>
       </w:r>
     </w:p>
     <w:p>
@@ -1392,7 +1392,7 @@
         <w:t xml:space="preserve">)</w:t>
       </w:r>
       <w:r>
-        <w:t xml:space="preserve">. However, the dramatic increase in the quantity of recordings being made make it impossible for experienced acousticians to manually annotate it all. This has led to an increased need for the development of automated classification routines that can provide accurate species determinations from acoustic recordings.</w:t>
+        <w:t xml:space="preserve">. However, the substantial increase in the quantity of recordings being made make it impossible for experienced acousticians to manually annotate it all. This has led to an increased need for the development of automated classification routines that can provide accurate species determinations from acoustic recordings.</w:t>
       </w:r>
     </w:p>
     <w:p>
@@ -1743,7 +1743,7 @@
         <w:t xml:space="preserve">)</w:t>
       </w:r>
       <w:r>
-        <w:t xml:space="preserve">) and recordings used in this analysis were collected with two hydrophones (HTI-96-min, High Tech Inc., Long Beach, MS) which recorded at a 192 kHz sample rate with a 1 kHz high pass filter (National Instruments USB-6356 A/D card, see</w:t>
+        <w:t xml:space="preserve">) and recordings used in this analysis were collected with two hydrophones (HTI-96-min, High Tech Inc., Long Beach, MS), which recorded at a 192 kHz sample rate with a 1 kHz high pass filter (National Instruments USB-6356 A/D card, see</w:t>
       </w:r>
       <w:r>
         <w:t xml:space="preserve"> </w:t>
@@ -1786,7 +1786,7 @@
         <w:t xml:space="preserve">)</w:t>
       </w:r>
       <w:r>
-        <w:t xml:space="preserve">) and recordings used in this analysis were collected with two hydrophones (Reson TC4013, Teledyne Marine, Slangerup, Denmark) which recorded at a 500 kHz sample rate (custom 12 channel SailDAQ soundcard) and were decimated to 192 kHz with a 1 kHz high pass filter (see GU1605, Appendix B,</w:t>
+        <w:t xml:space="preserve">) and recordings used in this analysis were collected with two hydrophones (Reson TC4013, Teledyne Marine, Slangerup, Denmark), which recorded at a 500 kHz sample rate (custom 12 channel SailDAQ soundcard) and were decimated to 192 kHz with a 1 kHz high pass filter (see GU1605, Appendix B,</w:t>
       </w:r>
       <w:r>
         <w:t xml:space="preserve"> </w:t>
@@ -2053,7 +2053,7 @@
         <w:pStyle w:val="BodyText"/>
       </w:pPr>
       <w:r>
-        <w:t xml:space="preserve">Echolocation signals that were identified as frequency-modulated pulses from beaked whales were then linked as PAMGuard</w:t>
+        <w:t xml:space="preserve">Echolocation signals that were identified as frequency-modulated pulses from beaked whales were then linked to PAMGuard</w:t>
       </w:r>
       <w:r>
         <w:t xml:space="preserve"> </w:t>
@@ -2071,7 +2071,7 @@
         <w:t xml:space="preserve"> </w:t>
       </w:r>
       <w:r>
-        <w:t xml:space="preserve">by experienced acoustic researchers. Events included all the pulses that were close to each other in time, had similar spectral and waveform characteristics, and were received at consistent bearing angles. For NAtlantic and SAtlantic datasets, acoustic detections of beaked whales using towed hydrophone arrays were further subdivided into putative individuals by identification of consecutive pulses along the same bearing angle in the bearing time plot (see</w:t>
+        <w:t xml:space="preserve">by experienced acoustic analysts. Events included all the pulses that were close to each other in time, had similar spectral and waveform characteristics, and were received at consistent bearing angles. For NAtlantic and SAtlantic datasets, acoustic detections of beaked whales using towed hydrophone arrays were further subdivided into putative individuals by identification of consecutive pulses along the same bearing angle in the bearing time plot (see</w:t>
       </w:r>
       <w:r>
         <w:t xml:space="preserve"> </w:t>
@@ -2099,7 +2099,7 @@
         <w:pStyle w:val="BodyText"/>
       </w:pPr>
       <w:r>
-        <w:t xml:space="preserve">Experienced acoustic researchers used multiple lines of evidence (PAMGuard click detector bearing time display, click waveform display, click spectrum, and wigner plots) to assess the species identity of the acoustic event. When the available characteristics were inconclusive, the species was considered an unidentified beaked whale. Data were saved within the PAMGuard database and binaries for downstream processing using the</w:t>
+        <w:t xml:space="preserve">Experienced acoustic analysts used multiple lines of evidence (PAMGuard click detector bearing time display, click waveform display, click spectrum, and wigner plots) to assess the species identity of the acoustic event. When the available characteristics were inconclusive, the species was considered an unidentified beaked whale. Data were saved within the PAMGuard database and binaries for downstream processing using the</w:t>
       </w:r>
       <w:r>
         <w:t xml:space="preserve"> </w:t>
@@ -3001,7 +3001,7 @@
         <w:t xml:space="preserve"> </w:t>
       </w:r>
       <w:r>
-        <w:t xml:space="preserve">a). The sample sizes for the BANTER model were kept low (event sampsize = 1) to retain Sowerby’s beaked whale, which had a sample size of 2. Analysis with a larger sample size resulted in improved classification results for Cuvier’s and Gervais’ beaked whale (see Supplement Fig. 3 for EC_IPI_ALT), but resulted in the loss of Sowerby’s in the final model. Results from the EC_IPI model are presented here; results from the EC and EC_IPI_ALT model can be found in supplementary materials (Supplement Fig. 2).</w:t>
+        <w:t xml:space="preserve">a). The sample sizes for the BANTER model were kept low (event sampsize = 1) to retain Sowerby’s beaked whale, which had a sample size of 2. Analysis with a larger sample size resulted in improved classification results for Cuvier’s and Gervais’ beaked whale (see Supplement Fig. 3 for EC_IPI_ALT), but resulted in the loss of Sowerby’s in the final model. Results from the EC_IPI model are presented here; results from the EC and EC_IPI_ALT model can be found in supplementary materials (Supplement Fig. 2, 3).</w:t>
       </w:r>
     </w:p>
     <w:p>
@@ -3392,7 +3392,7 @@
         <w:t xml:space="preserve"> </w:t>
       </w:r>
       <w:r>
-        <w:t xml:space="preserve">a). Results from the EC_IPI_ENV model are presented here; results from the EC and EC_IPI model can be found in supplementary materials (Supplement Figs. 5).</w:t>
+        <w:t xml:space="preserve">a). Results from the EC_IPI_ENV model are presented here; results from the EC and EC_IPI model can be found in supplementary materials (Supplement Figs. 5, 6).</w:t>
       </w:r>
     </w:p>
     <w:p>
@@ -3517,7 +3517,7 @@
         <w:pStyle w:val="BodyText"/>
       </w:pPr>
       <w:r>
-        <w:t xml:space="preserve">Previous application of BANTER to dolphin species in the California Current found that large sample sizes could result in strong classification of species where experienced acousticians are unable to differentiate species (e.g., long-beaked and short-beaked common dolphins,</w:t>
+        <w:t xml:space="preserve">Previous application of BANTER to dolphin species in the California Current found that large sample sizes could result in strong classification of species where experienced analysts are unable to differentiate species (e.g., long-beaked and short-beaked common dolphins,</w:t>
       </w:r>
       <w:r>
         <w:t xml:space="preserve"> </w:t>
@@ -3670,7 +3670,7 @@
         <w:t xml:space="preserve"> </w:t>
       </w:r>
       <w:r>
-        <w:t xml:space="preserve">recently discovered what appears to be a new species of beaked whale off Baja California, Mexico; this putative new species may have been detected but misclassified in other datasets (expert analysis did not identify these in the EPacific data presented here).</w:t>
+        <w:t xml:space="preserve">recently discovered what appears to be a new species of beaked whale off Baja California, Mexico; this putative new species may have been detected but misclassified in other datasets (expert analysts did not identify these in the EPacific data presented here).</w:t>
       </w:r>
     </w:p>
     <w:p>
@@ -3743,7 +3743,7 @@
         <w:pStyle w:val="FirstParagraph"/>
       </w:pPr>
       <w:r>
-        <w:t xml:space="preserve">The authors would like to acknowledge the large number of scientists and shipboard crew who were responsible for data collection during multiple large scale studies. Thanks to Liam Mueller-Brennan for their help with data analysis. Sea surface temperature data were provided by JPL under support by the NASA MEaSUREs program. Funding for data collection and analysis were provided by the U.S. Navy, the Bureau of Ocean Energy Management, and the National Oceanographic and Atmospheric Administration. The AMAPPS study (NAtlantic/SAtantic) was funded in part by the U.S. Department of the Interior, Bureau of Ocean Energy Management, Environmental Studies Program, Washington, DC, through Inter-Agency Agreement Number M10PG00075 with the National Marine Fisheries Service as the Atlantic Marine Assessment Program for Protected Species. The HICEAS 2017 Survey (Hawaii) was funded by Bureau of Ocean Energy Management under (IAA M17PG00024) and NMFS Pacific Islands Fisheries Science Center. The CCES Survey (EPacific) was funded by Bureau of Ocean Energy Management (No. M17PG00025), U.S. Navy Pacific Fleet Environmental Readiness Division (IAA No. N00070-18-MP-4C560) and Chief of Naval Operations N45, and Southwest Fisheries Science Center. The manuscript was improved thanks to reviews from XX and XX.</w:t>
+        <w:t xml:space="preserve">The authors would like to acknowledge the large number of scientists and shipboard crew who were responsible for data collection during multiple large scale studies. Thanks to Liam Mueller-Brennan for their help with data analysis. Sea surface temperature data were provided by JPL under support by the NASA MEaSUREs program. Funding for data collection and analysis were provided by the U.S. Navy, the Bureau of Ocean Energy Management, and the National Oceanographic and Atmospheric Administration. The AMAPPS study (NAtlantic/SAtantic) was funded in part by the U.S. Department of the Interior, Bureau of Ocean Energy Management, Environmental Studies Program, Washington, DC, through Inter-Agency Agreement Number M10PG00075 with the National Marine Fisheries Service as the Atlantic Marine Assessment Program for Protected Species. The HICEAS 2017 Survey (Hawaii) was funded by Bureau of Ocean Energy Management under (IAA M17PG00024) and NMFS Pacific Islands Fisheries Science Center. The CCES Survey (EPacific) was funded by Bureau of Ocean Energy Management (No. M17PG00025), U.S. Navy Pacific Fleet Environmental Readiness Division (IAA No. N00070-18-MP-4C560) and Chief of Naval Operations N45, and Southwest Fisheries Science Center. The manuscript was improved thanks to reviews from Cory Hom-Weaver.</w:t>
       </w:r>
     </w:p>
     <w:bookmarkEnd w:id="31"/>
@@ -3761,6 +3761,7 @@
         <w:tblStyle w:val="Table"/>
         <w:tblW w:type="pct" w:w="5000"/>
         <w:tblLook w:firstRow="0" w:lastRow="0" w:firstColumn="0" w:lastColumn="0" w:noHBand="0" w:noVBand="0" w:val="0000"/>
+        <w:jc w:val="start"/>
       </w:tblPr>
       <w:tblGrid>
         <w:gridCol w:w="7920"/>
@@ -3771,7 +3772,6 @@
           <w:bookmarkStart w:id="35" w:name="fig-natlantic"/>
           <w:p>
             <w:pPr>
-              <w:pStyle w:val="Figure"/>
               <w:jc w:val="center"/>
             </w:pPr>
             <w:r>
@@ -3844,6 +3844,7 @@
         <w:tblStyle w:val="Table"/>
         <w:tblW w:type="pct" w:w="5000"/>
         <w:tblLook w:firstRow="0" w:lastRow="0" w:firstColumn="0" w:lastColumn="0" w:noHBand="0" w:noVBand="0" w:val="0000"/>
+        <w:jc w:val="start"/>
       </w:tblPr>
       <w:tblGrid>
         <w:gridCol w:w="7920"/>
@@ -3854,7 +3855,6 @@
           <w:bookmarkStart w:id="39" w:name="fig-satlantic"/>
           <w:p>
             <w:pPr>
-              <w:pStyle w:val="Figure"/>
               <w:jc w:val="center"/>
             </w:pPr>
             <w:r>
@@ -3927,6 +3927,7 @@
         <w:tblStyle w:val="Table"/>
         <w:tblW w:type="pct" w:w="5000"/>
         <w:tblLook w:firstRow="0" w:lastRow="0" w:firstColumn="0" w:lastColumn="0" w:noHBand="0" w:noVBand="0" w:val="0000"/>
+        <w:jc w:val="start"/>
       </w:tblPr>
       <w:tblGrid>
         <w:gridCol w:w="7920"/>
@@ -3937,7 +3938,6 @@
           <w:bookmarkStart w:id="43" w:name="fig-hawaii"/>
           <w:p>
             <w:pPr>
-              <w:pStyle w:val="Figure"/>
               <w:jc w:val="center"/>
             </w:pPr>
             <w:r>
@@ -4010,6 +4010,7 @@
         <w:tblStyle w:val="Table"/>
         <w:tblW w:type="pct" w:w="5000"/>
         <w:tblLook w:firstRow="0" w:lastRow="0" w:firstColumn="0" w:lastColumn="0" w:noHBand="0" w:noVBand="0" w:val="0000"/>
+        <w:jc w:val="start"/>
       </w:tblPr>
       <w:tblGrid>
         <w:gridCol w:w="7920"/>
@@ -4020,7 +4021,6 @@
           <w:bookmarkStart w:id="47" w:name="fig-epacific"/>
           <w:p>
             <w:pPr>
-              <w:pStyle w:val="Figure"/>
               <w:jc w:val="center"/>
             </w:pPr>
             <w:r>

</xml_diff>